<commit_message>
Se realizan ultimas modificaciones de GUI a los CUs, se elaboran pruebas faltantes y otras correcciones menores a los controladores
</commit_message>
<xml_diff>
--- a/Artefactos/CUs/CUs  Adrian Bustamante - Iteracion 7.docx
+++ b/Artefactos/CUs/CUs  Adrian Bustamante - Iteracion 7.docx
@@ -4596,6 +4596,50 @@
                 <w:ilvl w:val="0"/>
                 <w:numId w:val="0"/>
               </w:numPr>
+              <w:rPr>
+                <w:rFonts w:cstheme="minorHAnsi"/>
+                <w:b/>
+                <w:bCs/>
+                <w:sz w:val="18"/>
+                <w:szCs w:val="18"/>
+              </w:rPr>
+            </w:pPr>
+            <w:r>
+              <w:rPr>
+                <w:rFonts w:cstheme="minorHAnsi"/>
+                <w:b/>
+                <w:bCs/>
+                <w:sz w:val="18"/>
+                <w:szCs w:val="18"/>
+              </w:rPr>
+              <w:t>El director desea realizar un pago sobre una renta registrada</w:t>
+            </w:r>
+          </w:p>
+          <w:p>
+            <w:pPr>
+              <w:pStyle w:val="4"/>
+              <w:numPr>
+                <w:ilvl w:val="0"/>
+                <w:numId w:val="0"/>
+              </w:numPr>
+              <w:rPr>
+                <w:rFonts w:cstheme="minorHAnsi"/>
+                <w:b/>
+                <w:bCs/>
+                <w:sz w:val="18"/>
+                <w:szCs w:val="18"/>
+              </w:rPr>
+            </w:pPr>
+            <w:bookmarkStart w:id="0" w:name="_GoBack"/>
+            <w:bookmarkEnd w:id="0"/>
+          </w:p>
+          <w:p>
+            <w:pPr>
+              <w:pStyle w:val="4"/>
+              <w:numPr>
+                <w:ilvl w:val="0"/>
+                <w:numId w:val="0"/>
+              </w:numPr>
               <w:ind w:left="360" w:leftChars="0"/>
               <w:rPr>
                 <w:rFonts w:cstheme="minorHAnsi"/>
@@ -8339,17 +8383,8 @@
                 <w:sz w:val="18"/>
                 <w:szCs w:val="18"/>
               </w:rPr>
-              <w:t>obtiene los datos y los muestra en una grafica al usuario.</w:t>
-            </w:r>
-            <w:r>
-              <w:rPr>
-                <w:rFonts w:cstheme="minorHAnsi"/>
-                <w:sz w:val="18"/>
-                <w:szCs w:val="18"/>
-              </w:rPr>
-              <w:t xml:space="preserve"> </w:t>
-            </w:r>
-            <w:bookmarkStart w:id="0" w:name="_GoBack"/>
+              <w:t xml:space="preserve">obtiene los datos y los muestra en una grafica al usuario. </w:t>
+            </w:r>
             <w:r>
               <w:rPr>
                 <w:rFonts w:cstheme="minorHAnsi"/>
@@ -8360,7 +8395,6 @@
               </w:rPr>
               <w:t>(E1)</w:t>
             </w:r>
-            <w:bookmarkEnd w:id="0"/>
           </w:p>
         </w:tc>
       </w:tr>

</xml_diff>